<commit_message>
Cezmi report completed and video added
</commit_message>
<xml_diff>
--- a/Project-Report(1).docx
+++ b/Project-Report(1).docx
@@ -805,7 +805,13 @@
     </w:p>
     <w:p>
       <w:r>
-        <w:t>2. I created a function and added to a button onclick attribute.</w:t>
+        <w:t xml:space="preserve">2. I created a function and </w:t>
+      </w:r>
+      <w:r>
+        <w:t>assigned</w:t>
+      </w:r>
+      <w:r>
+        <w:t xml:space="preserve"> to a button onclick attribute.</w:t>
       </w:r>
     </w:p>
     <w:p>
@@ -819,6 +825,45 @@
       </w:r>
     </w:p>
     <w:p/>
+    <w:p>
+      <w:r>
+        <w:drawing>
+          <wp:inline distT="0" distB="0" distL="0" distR="0" wp14:anchorId="6516B4D5" wp14:editId="49EA11E6">
+            <wp:extent cx="5486400" cy="4084320"/>
+            <wp:effectExtent l="0" t="0" r="0" b="0"/>
+            <wp:docPr id="1" name="Picture 1"/>
+            <wp:cNvGraphicFramePr>
+              <a:graphicFrameLocks xmlns:a="http://schemas.openxmlformats.org/drawingml/2006/main" noChangeAspect="1"/>
+            </wp:cNvGraphicFramePr>
+            <a:graphic xmlns:a="http://schemas.openxmlformats.org/drawingml/2006/main">
+              <a:graphicData uri="http://schemas.openxmlformats.org/drawingml/2006/picture">
+                <pic:pic xmlns:pic="http://schemas.openxmlformats.org/drawingml/2006/picture">
+                  <pic:nvPicPr>
+                    <pic:cNvPr id="1" name=""/>
+                    <pic:cNvPicPr/>
+                  </pic:nvPicPr>
+                  <pic:blipFill>
+                    <a:blip r:embed="rId9"/>
+                    <a:stretch>
+                      <a:fillRect/>
+                    </a:stretch>
+                  </pic:blipFill>
+                  <pic:spPr>
+                    <a:xfrm>
+                      <a:off x="0" y="0"/>
+                      <a:ext cx="5486400" cy="4084320"/>
+                    </a:xfrm>
+                    <a:prstGeom prst="rect">
+                      <a:avLst/>
+                    </a:prstGeom>
+                  </pic:spPr>
+                </pic:pic>
+              </a:graphicData>
+            </a:graphic>
+          </wp:inline>
+        </w:drawing>
+      </w:r>
+    </w:p>
     <w:p>
       <w:pPr>
         <w:rPr>
@@ -863,16 +908,10 @@
         <w:t xml:space="preserve">Question </w:t>
       </w:r>
       <w:r>
-        <w:t>2,</w:t>
-      </w:r>
-      <w:r>
-        <w:t>3</w:t>
-      </w:r>
-      <w:r>
-        <w:t>,4,</w:t>
-      </w:r>
-      <w:r>
-        <w:t>6: Use JavaScript</w:t>
+        <w:t>2</w:t>
+      </w:r>
+      <w:r>
+        <w:t>: Use JavaScript</w:t>
       </w:r>
       <w:r>
         <w:t>/jQuery</w:t>
@@ -890,8 +929,358 @@
     <w:p/>
     <w:p/>
     <w:p/>
-    <w:p/>
-    <w:p/>
+    <w:p>
+      <w:pPr>
+        <w:pStyle w:val="Heading1"/>
+      </w:pPr>
+      <w:r>
+        <w:t>Question 3: Use JavaScript/jQuery to process JSON data</w:t>
+      </w:r>
+    </w:p>
+    <w:p>
+      <w:r>
+        <w:t>(Describe the major steps for designing the JavaScript function(s), how you test this program, add some screenshots of the output)</w:t>
+      </w:r>
+    </w:p>
+    <w:p/>
+    <w:p/>
+    <w:p/>
+    <w:p>
+      <w:pPr>
+        <w:pStyle w:val="Heading1"/>
+      </w:pPr>
+      <w:r>
+        <w:t xml:space="preserve">Question </w:t>
+      </w:r>
+      <w:r>
+        <w:t>4</w:t>
+      </w:r>
+      <w:r>
+        <w:t>: Use JavaScript/jQuery to process JSON data</w:t>
+      </w:r>
+    </w:p>
+    <w:p>
+      <w:r>
+        <w:t>(Describe the major steps for designing the JavaScript function(s), how you test this program, add some screenshots of the output)</w:t>
+      </w:r>
+    </w:p>
+    <w:p/>
+    <w:p>
+      <w:r>
+        <w:t xml:space="preserve">1. I created an </w:t>
+      </w:r>
+      <w:proofErr w:type="spellStart"/>
+      <w:r>
+        <w:t>XMLHttp</w:t>
+      </w:r>
+      <w:proofErr w:type="spellEnd"/>
+      <w:r>
+        <w:t xml:space="preserve"> object to connect </w:t>
+      </w:r>
+      <w:r>
+        <w:t>to json</w:t>
+      </w:r>
+      <w:r>
+        <w:t xml:space="preserve"> file</w:t>
+      </w:r>
+      <w:r>
+        <w:t xml:space="preserve"> and parse json file in order to extract information.</w:t>
+      </w:r>
+    </w:p>
+    <w:p>
+      <w:r>
+        <w:t xml:space="preserve">2. I created a function and </w:t>
+      </w:r>
+      <w:r>
+        <w:t>assigned</w:t>
+      </w:r>
+      <w:r>
+        <w:t xml:space="preserve"> to a button onclick attribute.</w:t>
+      </w:r>
+    </w:p>
+    <w:p>
+      <w:r>
+        <w:t xml:space="preserve">3. Created </w:t>
+      </w:r>
+      <w:r>
+        <w:t>needed variables to assign data to each of them</w:t>
+      </w:r>
+      <w:r>
+        <w:t>.</w:t>
+      </w:r>
+    </w:p>
+    <w:p>
+      <w:r>
+        <w:t>4. Using for loops and if clauses to extract data from file and assign the data to an output variable.</w:t>
+      </w:r>
+    </w:p>
+    <w:p>
+      <w:r>
+        <w:t>5. Display extracted data in a beautiful way on a html file.</w:t>
+      </w:r>
+    </w:p>
+    <w:p/>
+    <w:p>
+      <w:r>
+        <w:drawing>
+          <wp:inline distT="0" distB="0" distL="0" distR="0" wp14:anchorId="3EFA17C0" wp14:editId="1575A396">
+            <wp:extent cx="5486400" cy="2357120"/>
+            <wp:effectExtent l="0" t="0" r="0" b="5080"/>
+            <wp:docPr id="2" name="Picture 2"/>
+            <wp:cNvGraphicFramePr>
+              <a:graphicFrameLocks xmlns:a="http://schemas.openxmlformats.org/drawingml/2006/main" noChangeAspect="1"/>
+            </wp:cNvGraphicFramePr>
+            <a:graphic xmlns:a="http://schemas.openxmlformats.org/drawingml/2006/main">
+              <a:graphicData uri="http://schemas.openxmlformats.org/drawingml/2006/picture">
+                <pic:pic xmlns:pic="http://schemas.openxmlformats.org/drawingml/2006/picture">
+                  <pic:nvPicPr>
+                    <pic:cNvPr id="1" name=""/>
+                    <pic:cNvPicPr/>
+                  </pic:nvPicPr>
+                  <pic:blipFill>
+                    <a:blip r:embed="rId10"/>
+                    <a:stretch>
+                      <a:fillRect/>
+                    </a:stretch>
+                  </pic:blipFill>
+                  <pic:spPr>
+                    <a:xfrm>
+                      <a:off x="0" y="0"/>
+                      <a:ext cx="5486400" cy="2357120"/>
+                    </a:xfrm>
+                    <a:prstGeom prst="rect">
+                      <a:avLst/>
+                    </a:prstGeom>
+                  </pic:spPr>
+                </pic:pic>
+              </a:graphicData>
+            </a:graphic>
+          </wp:inline>
+        </w:drawing>
+      </w:r>
+    </w:p>
+    <w:p>
+      <w:r>
+        <w:lastRenderedPageBreak/>
+        <w:drawing>
+          <wp:inline distT="0" distB="0" distL="0" distR="0" wp14:anchorId="0BB1B725" wp14:editId="3BCBAB9B">
+            <wp:extent cx="5401429" cy="2934109"/>
+            <wp:effectExtent l="0" t="0" r="8890" b="0"/>
+            <wp:docPr id="3" name="Picture 3"/>
+            <wp:cNvGraphicFramePr>
+              <a:graphicFrameLocks xmlns:a="http://schemas.openxmlformats.org/drawingml/2006/main" noChangeAspect="1"/>
+            </wp:cNvGraphicFramePr>
+            <a:graphic xmlns:a="http://schemas.openxmlformats.org/drawingml/2006/main">
+              <a:graphicData uri="http://schemas.openxmlformats.org/drawingml/2006/picture">
+                <pic:pic xmlns:pic="http://schemas.openxmlformats.org/drawingml/2006/picture">
+                  <pic:nvPicPr>
+                    <pic:cNvPr id="1" name=""/>
+                    <pic:cNvPicPr/>
+                  </pic:nvPicPr>
+                  <pic:blipFill>
+                    <a:blip r:embed="rId11"/>
+                    <a:stretch>
+                      <a:fillRect/>
+                    </a:stretch>
+                  </pic:blipFill>
+                  <pic:spPr>
+                    <a:xfrm>
+                      <a:off x="0" y="0"/>
+                      <a:ext cx="5401429" cy="2934109"/>
+                    </a:xfrm>
+                    <a:prstGeom prst="rect">
+                      <a:avLst/>
+                    </a:prstGeom>
+                  </pic:spPr>
+                </pic:pic>
+              </a:graphicData>
+            </a:graphic>
+          </wp:inline>
+        </w:drawing>
+      </w:r>
+    </w:p>
+    <w:p/>
+    <w:p>
+      <w:pPr>
+        <w:pStyle w:val="Heading1"/>
+      </w:pPr>
+      <w:r>
+        <w:t>Question 6: Use JavaScript/jQuery to process JSON data</w:t>
+      </w:r>
+    </w:p>
+    <w:p>
+      <w:r>
+        <w:t>(Describe the major steps for designing the JavaScript function(s), how you test this program, add some screenshots of the output)</w:t>
+      </w:r>
+    </w:p>
+    <w:p/>
+    <w:p>
+      <w:r>
+        <w:t xml:space="preserve">1. I created </w:t>
+      </w:r>
+      <w:r>
+        <w:t xml:space="preserve">a connection to </w:t>
+      </w:r>
+      <w:proofErr w:type="spellStart"/>
+      <w:r>
+        <w:t>jquery</w:t>
+      </w:r>
+      <w:proofErr w:type="spellEnd"/>
+      <w:r>
+        <w:t xml:space="preserve"> library.</w:t>
+      </w:r>
+    </w:p>
+    <w:p>
+      <w:r>
+        <w:t xml:space="preserve">2. I created a function and </w:t>
+      </w:r>
+      <w:r>
+        <w:t>assigned</w:t>
+      </w:r>
+      <w:r>
+        <w:t xml:space="preserve"> to a button onclick attribute.</w:t>
+      </w:r>
+    </w:p>
+    <w:p>
+      <w:r>
+        <w:t xml:space="preserve">3. </w:t>
+      </w:r>
+      <w:r>
+        <w:t xml:space="preserve">I started JQUERY command line to use </w:t>
+      </w:r>
+      <w:proofErr w:type="spellStart"/>
+      <w:r>
+        <w:t>jquery</w:t>
+      </w:r>
+      <w:proofErr w:type="spellEnd"/>
+      <w:r>
+        <w:t xml:space="preserve"> commands in my document. </w:t>
+      </w:r>
+    </w:p>
+    <w:p>
+      <w:r>
+        <w:t xml:space="preserve">4. I used </w:t>
+      </w:r>
+      <w:proofErr w:type="spellStart"/>
+      <w:r>
+        <w:t>getJSON</w:t>
+      </w:r>
+      <w:proofErr w:type="spellEnd"/>
+      <w:r>
+        <w:t xml:space="preserve"> function to link API and extract data from the API. </w:t>
+      </w:r>
+    </w:p>
+    <w:p>
+      <w:r>
+        <w:t>5. I used for each loop to check existence of data from whole json file loaded on API.</w:t>
+      </w:r>
+    </w:p>
+    <w:p>
+      <w:r>
+        <w:t>6. I used conditional to filter the data and assign the data to proper variables to be displayed later.</w:t>
+      </w:r>
+    </w:p>
+    <w:p>
+      <w:r>
+        <w:t xml:space="preserve">7. I used to </w:t>
+      </w:r>
+      <w:proofErr w:type="spellStart"/>
+      <w:r>
+        <w:t>getJSON</w:t>
+      </w:r>
+      <w:proofErr w:type="spellEnd"/>
+      <w:r>
+        <w:t xml:space="preserve"> function to link another API in order to extract currency information of countries based on EUR.</w:t>
+      </w:r>
+    </w:p>
+    <w:p>
+      <w:r>
+        <w:t>8</w:t>
+      </w:r>
+      <w:r>
+        <w:t>. Display extracted data in a beautiful way on a html file.</w:t>
+      </w:r>
+    </w:p>
+    <w:p>
+      <w:r>
+        <w:lastRenderedPageBreak/>
+        <w:drawing>
+          <wp:inline distT="0" distB="0" distL="0" distR="0" wp14:anchorId="7A0FDC60" wp14:editId="708C38BD">
+            <wp:extent cx="5486400" cy="6057265"/>
+            <wp:effectExtent l="0" t="0" r="0" b="635"/>
+            <wp:docPr id="4" name="Picture 4"/>
+            <wp:cNvGraphicFramePr>
+              <a:graphicFrameLocks xmlns:a="http://schemas.openxmlformats.org/drawingml/2006/main" noChangeAspect="1"/>
+            </wp:cNvGraphicFramePr>
+            <a:graphic xmlns:a="http://schemas.openxmlformats.org/drawingml/2006/main">
+              <a:graphicData uri="http://schemas.openxmlformats.org/drawingml/2006/picture">
+                <pic:pic xmlns:pic="http://schemas.openxmlformats.org/drawingml/2006/picture">
+                  <pic:nvPicPr>
+                    <pic:cNvPr id="1" name=""/>
+                    <pic:cNvPicPr/>
+                  </pic:nvPicPr>
+                  <pic:blipFill>
+                    <a:blip r:embed="rId12"/>
+                    <a:stretch>
+                      <a:fillRect/>
+                    </a:stretch>
+                  </pic:blipFill>
+                  <pic:spPr>
+                    <a:xfrm>
+                      <a:off x="0" y="0"/>
+                      <a:ext cx="5486400" cy="6057265"/>
+                    </a:xfrm>
+                    <a:prstGeom prst="rect">
+                      <a:avLst/>
+                    </a:prstGeom>
+                  </pic:spPr>
+                </pic:pic>
+              </a:graphicData>
+            </a:graphic>
+          </wp:inline>
+        </w:drawing>
+      </w:r>
+    </w:p>
+    <w:p>
+      <w:r>
+        <w:lastRenderedPageBreak/>
+        <w:drawing>
+          <wp:inline distT="0" distB="0" distL="0" distR="0" wp14:anchorId="00EB4C4E" wp14:editId="636EEF5F">
+            <wp:extent cx="5486400" cy="5970270"/>
+            <wp:effectExtent l="0" t="0" r="0" b="0"/>
+            <wp:docPr id="5" name="Picture 5"/>
+            <wp:cNvGraphicFramePr>
+              <a:graphicFrameLocks xmlns:a="http://schemas.openxmlformats.org/drawingml/2006/main" noChangeAspect="1"/>
+            </wp:cNvGraphicFramePr>
+            <a:graphic xmlns:a="http://schemas.openxmlformats.org/drawingml/2006/main">
+              <a:graphicData uri="http://schemas.openxmlformats.org/drawingml/2006/picture">
+                <pic:pic xmlns:pic="http://schemas.openxmlformats.org/drawingml/2006/picture">
+                  <pic:nvPicPr>
+                    <pic:cNvPr id="1" name=""/>
+                    <pic:cNvPicPr/>
+                  </pic:nvPicPr>
+                  <pic:blipFill>
+                    <a:blip r:embed="rId13"/>
+                    <a:stretch>
+                      <a:fillRect/>
+                    </a:stretch>
+                  </pic:blipFill>
+                  <pic:spPr>
+                    <a:xfrm>
+                      <a:off x="0" y="0"/>
+                      <a:ext cx="5486400" cy="5970270"/>
+                    </a:xfrm>
+                    <a:prstGeom prst="rect">
+                      <a:avLst/>
+                    </a:prstGeom>
+                  </pic:spPr>
+                </pic:pic>
+              </a:graphicData>
+            </a:graphic>
+          </wp:inline>
+        </w:drawing>
+      </w:r>
+    </w:p>
     <w:p/>
     <w:p/>
     <w:p/>
@@ -983,9 +1372,24 @@
       </w:r>
     </w:p>
     <w:p/>
+    <w:p/>
+    <w:p/>
+    <w:p/>
+    <w:p>
+      <w:r>
+        <w:t>This project gave me a great experience on how to work with API, JSON and XML files. I tested my knowledge by extracting various data from these sources.</w:t>
+      </w:r>
+    </w:p>
+    <w:p/>
+    <w:p>
+      <w:r>
+        <w:t xml:space="preserve">The biggest challenge for me is to show full name of the countries by using abbreviations. I tried various method but I could not mange it. I created another function to get data but it did not work as well. </w:t>
+      </w:r>
+    </w:p>
+    <w:p/>
     <w:sectPr>
-      <w:footerReference w:type="even" r:id="rId9"/>
-      <w:footerReference w:type="default" r:id="rId10"/>
+      <w:footerReference w:type="even" r:id="rId14"/>
+      <w:footerReference w:type="default" r:id="rId15"/>
       <w:pgSz w:w="12240" w:h="15840"/>
       <w:pgMar w:top="1440" w:right="1800" w:bottom="900" w:left="1800" w:header="720" w:footer="720" w:gutter="0"/>
       <w:pgNumType w:start="0"/>
@@ -1393,7 +1797,7 @@
     <w:lsdException w:name="Table Web 2" w:semiHidden="1" w:unhideWhenUsed="1"/>
     <w:lsdException w:name="Table Web 3" w:semiHidden="1" w:unhideWhenUsed="1"/>
     <w:lsdException w:name="Balloon Text" w:semiHidden="1" w:unhideWhenUsed="1"/>
-    <w:lsdException w:name="Table Grid" w:semiHidden="1" w:uiPriority="59" w:unhideWhenUsed="1"/>
+    <w:lsdException w:name="Table Grid" w:uiPriority="59"/>
     <w:lsdException w:name="Table Theme" w:semiHidden="1" w:unhideWhenUsed="1"/>
     <w:lsdException w:name="Placeholder Text" w:semiHidden="1"/>
     <w:lsdException w:name="No Spacing" w:uiPriority="1" w:qFormat="1"/>
@@ -1959,6 +2363,7 @@
   <w:rsids>
     <w:rsidRoot w:val="00ED0190"/>
     <w:rsid w:val="00176002"/>
+    <w:rsid w:val="00360121"/>
     <w:rsid w:val="004073C2"/>
     <w:rsid w:val="006C0893"/>
     <w:rsid w:val="00A77FE4"/>
@@ -2160,7 +2565,7 @@
     <w:lsdException w:name="Table Web 2" w:semiHidden="1" w:unhideWhenUsed="1"/>
     <w:lsdException w:name="Table Web 3" w:semiHidden="1" w:unhideWhenUsed="1"/>
     <w:lsdException w:name="Balloon Text" w:semiHidden="1" w:unhideWhenUsed="1"/>
-    <w:lsdException w:name="Table Grid" w:semiHidden="1" w:uiPriority="59" w:unhideWhenUsed="1"/>
+    <w:lsdException w:name="Table Grid" w:uiPriority="59"/>
     <w:lsdException w:name="Table Theme" w:semiHidden="1" w:unhideWhenUsed="1"/>
     <w:lsdException w:name="Placeholder Text" w:semiHidden="1"/>
     <w:lsdException w:name="No Spacing" w:uiPriority="1" w:qFormat="1"/>

</xml_diff>